<commit_message>
Tried to start on the autoencoder project
</commit_message>
<xml_diff>
--- a/07-AutoEncoders/Notes.docx
+++ b/07-AutoEncoders/Notes.docx
@@ -38,15 +38,7 @@
     </w:p>
     <w:p>
       <w:r>
-        <w:t xml:space="preserve">A feed forward network trained to reproduce its input at the output layer by reducing </w:t>
-      </w:r>
-      <w:proofErr w:type="spellStart"/>
-      <w:r>
-        <w:t>it’s</w:t>
-      </w:r>
-      <w:proofErr w:type="spellEnd"/>
-      <w:r>
-        <w:t xml:space="preserve"> dimensions.</w:t>
+        <w:t>A feed forward network trained to reproduce its input at the output layer by reducing it’s dimensions.</w:t>
       </w:r>
     </w:p>
     <w:p>
@@ -96,15 +88,7 @@
         <w:pStyle w:val="Heading3"/>
       </w:pPr>
       <w:r>
-        <w:t xml:space="preserve">What is the difference between an autoencoder and a typical </w:t>
-      </w:r>
-      <w:proofErr w:type="spellStart"/>
-      <w:r>
-        <w:t>multi layer</w:t>
-      </w:r>
-      <w:proofErr w:type="spellEnd"/>
-      <w:r>
-        <w:t xml:space="preserve"> perceptron network?</w:t>
+        <w:t>What is the difference between an autoencoder and a typical multi layer perceptron network?</w:t>
       </w:r>
     </w:p>
     <w:p>
@@ -278,7 +262,58 @@
         <w:t>28 x 28 = 784</w:t>
       </w:r>
     </w:p>
-    <w:p/>
+    <w:p>
+      <w:pPr>
+        <w:pStyle w:val="Heading3"/>
+      </w:pPr>
+      <w:r>
+        <w:t>How are autoencoders useful for images?</w:t>
+      </w:r>
+    </w:p>
+    <w:p>
+      <w:r>
+        <w:drawing>
+          <wp:inline distT="0" distB="0" distL="0" distR="0" wp14:anchorId="6A7F5B6F" wp14:editId="0BEDC6BE">
+            <wp:extent cx="5731510" cy="2572385"/>
+            <wp:effectExtent l="0" t="0" r="2540" b="0"/>
+            <wp:docPr id="4" name="Picture 4"/>
+            <wp:cNvGraphicFramePr>
+              <a:graphicFrameLocks xmlns:a="http://schemas.openxmlformats.org/drawingml/2006/main" noChangeAspect="1"/>
+            </wp:cNvGraphicFramePr>
+            <a:graphic xmlns:a="http://schemas.openxmlformats.org/drawingml/2006/main">
+              <a:graphicData uri="http://schemas.openxmlformats.org/drawingml/2006/picture">
+                <pic:pic xmlns:pic="http://schemas.openxmlformats.org/drawingml/2006/picture">
+                  <pic:nvPicPr>
+                    <pic:cNvPr id="1" name=""/>
+                    <pic:cNvPicPr/>
+                  </pic:nvPicPr>
+                  <pic:blipFill>
+                    <a:blip r:embed="rId8"/>
+                    <a:stretch>
+                      <a:fillRect/>
+                    </a:stretch>
+                  </pic:blipFill>
+                  <pic:spPr>
+                    <a:xfrm>
+                      <a:off x="0" y="0"/>
+                      <a:ext cx="5731510" cy="2572385"/>
+                    </a:xfrm>
+                    <a:prstGeom prst="rect">
+                      <a:avLst/>
+                    </a:prstGeom>
+                  </pic:spPr>
+                </pic:pic>
+              </a:graphicData>
+            </a:graphic>
+          </wp:inline>
+        </w:drawing>
+      </w:r>
+    </w:p>
+    <w:p>
+      <w:r>
+        <w:t>They can de-noise images.</w:t>
+      </w:r>
+    </w:p>
     <w:p>
       <w:pPr>
         <w:pStyle w:val="Heading3"/>

</xml_diff>